<commit_message>
Pentecost Psali first pass.
</commit_message>
<xml_diff>
--- a/Psalmody Source/72 Pentecost Psali Adam.docx
+++ b/Psalmody Source/72 Pentecost Psali Adam.docx
@@ -70,8 +70,9 @@
             <w:pPr>
               <w:pStyle w:val="Coptic"/>
             </w:pPr>
-            <w:bookmarkStart w:id="0" w:name="_GoBack"/>
-            <w:bookmarkEnd w:id="0"/>
+            <w:r>
+              <w:t>ⲀⲠⲭ̄ⲥ̄ Ⲡⲉⲛⲛⲟⲩϯ: ⲡ̀ⲟⲩⲣⲟ ⲛ̀ⲧⲉ ⲛⲓⲉ̀ⲱⲛ: ⲧ̀ⲁ̀ⲡⲁⲣⲭⲏ ⲙ̀ⲡⲉⲛⲥⲱϯ: ⲁϥⲟⲩⲱⲣⲡ ⲙ̀ⲡⲓⲡⲁⲣⲁⲕⲗⲏⲧⲟⲛ.</w:t>
+            </w:r>
           </w:p>
         </w:tc>
         <w:tc>
@@ -79,21 +80,46 @@
             <w:tcW w:w="1242" w:type="pct"/>
           </w:tcPr>
           <w:p>
-            <w:pPr>
-              <w:rPr>
-                <w:rFonts w:ascii="Arial Unicode MS" w:eastAsia="Arial Unicode MS" w:hAnsi="Arial Unicode MS" w:cs="Arial Unicode MS"/>
-              </w:rPr>
-            </w:pPr>
-          </w:p>
-        </w:tc>
-        <w:tc>
-          <w:tcPr>
-            <w:tcW w:w="1255" w:type="pct"/>
-          </w:tcPr>
-          <w:p>
-            <w:pPr>
-              <w:ind w:left="196" w:hanging="196"/>
-            </w:pPr>
+            <w:r>
+              <w:t>Christ our Lord, the King of the ages, the Head of our salvation, sent us the Comforter.</w:t>
+            </w:r>
+          </w:p>
+        </w:tc>
+        <w:tc>
+          <w:tcPr>
+            <w:tcW w:w="1255" w:type="pct"/>
+          </w:tcPr>
+          <w:p>
+            <w:pPr>
+              <w:ind w:left="196" w:hanging="196"/>
+            </w:pPr>
+            <w:r>
+              <w:t>Christ our Lord,</w:t>
+            </w:r>
+          </w:p>
+          <w:p>
+            <w:pPr>
+              <w:ind w:left="196" w:hanging="196"/>
+            </w:pPr>
+            <w:r>
+              <w:t>The King of the ages,</w:t>
+            </w:r>
+          </w:p>
+          <w:p>
+            <w:pPr>
+              <w:ind w:left="196" w:hanging="196"/>
+            </w:pPr>
+            <w:r>
+              <w:t>The Head of our salvation,</w:t>
+            </w:r>
+          </w:p>
+          <w:p>
+            <w:pPr>
+              <w:ind w:left="196" w:hanging="196"/>
+            </w:pPr>
+            <w:r>
+              <w:t>Sent us the Paraclete.</w:t>
+            </w:r>
           </w:p>
         </w:tc>
         <w:tc>
@@ -116,22 +142,56 @@
             <w:pPr>
               <w:pStyle w:val="Coptic"/>
             </w:pPr>
+            <w:r>
+              <w:t>Ⲃⲟⲛ ⲛⲓⲃⲉⲛ ⲥⲉϯⲱ̀ⲟⲩ ⲛⲁⲕ: ⲱ̀ ⲡⲓⲟⲩⲣⲟ ⲛ̀ⲉ̀ⲡⲟⲩⲣⲁⲛⲓⲟⲛ: ⲥⲉⲟⲩⲱϣⲧ ⲛⲁϩⲣⲁⲕ: Ⲡⲓⲡⲛⲉⲩⲙⲁ ⲙ̀ⲡⲁⲣⲁⲕⲗⲏⲧⲟⲛ.</w:t>
+            </w:r>
           </w:p>
         </w:tc>
         <w:tc>
           <w:tcPr>
             <w:tcW w:w="1242" w:type="pct"/>
           </w:tcPr>
-          <w:p/>
-        </w:tc>
-        <w:tc>
-          <w:tcPr>
-            <w:tcW w:w="1255" w:type="pct"/>
-          </w:tcPr>
-          <w:p>
-            <w:pPr>
-              <w:ind w:left="196" w:hanging="196"/>
-            </w:pPr>
+          <w:p>
+            <w:r>
+              <w:t>Everyone glorifies You, O heavenly King, and worships before you, the Spirit of comfort.</w:t>
+            </w:r>
+          </w:p>
+        </w:tc>
+        <w:tc>
+          <w:tcPr>
+            <w:tcW w:w="1255" w:type="pct"/>
+          </w:tcPr>
+          <w:p>
+            <w:pPr>
+              <w:ind w:left="196" w:hanging="196"/>
+            </w:pPr>
+            <w:r>
+              <w:t>Everyone glorifies You,</w:t>
+            </w:r>
+          </w:p>
+          <w:p>
+            <w:pPr>
+              <w:ind w:left="196" w:hanging="196"/>
+            </w:pPr>
+            <w:r>
+              <w:t>O heavenly King,</w:t>
+            </w:r>
+          </w:p>
+          <w:p>
+            <w:pPr>
+              <w:ind w:left="196" w:hanging="196"/>
+            </w:pPr>
+            <w:r>
+              <w:t>And worships before You,</w:t>
+            </w:r>
+          </w:p>
+          <w:p>
+            <w:pPr>
+              <w:ind w:left="196" w:hanging="196"/>
+            </w:pPr>
+            <w:r>
+              <w:t>The Spirit of Comfort.</w:t>
+            </w:r>
           </w:p>
         </w:tc>
         <w:tc>
@@ -154,22 +214,64 @@
             <w:pPr>
               <w:pStyle w:val="Coptic"/>
             </w:pPr>
+            <w:r>
+              <w:t>Ⲅⲉ ⲅⲁⲣ ⲛⲓⲁ̀ⲡⲟⲥⲧⲟⲗⲟⲥ: ϧⲉⲛ ⲑ̀ⲃⲁϩⲙⲓ ⲛ̀ⲧⲉ Ⲥⲓⲱⲛ: ⲁϥⲟⲩⲟⲛ</w:t>
+            </w:r>
+            <w:proofErr w:type="spellStart"/>
+            <w:r>
+              <w:t>ϩϥ</w:t>
+            </w:r>
+            <w:proofErr w:type="spellEnd"/>
+            <w:r>
+              <w:t xml:space="preserve"> ⲉ̀ⲣⲱⲟⲩ ⲁ̀ⲗⲏⲑⲱⲥ: ⲁϥⲟⲩⲱⲣⲡ ⲙ̀ⲡⲓⲡⲁⲣⲁⲕⲗⲏⲧⲟⲛ.</w:t>
+            </w:r>
           </w:p>
         </w:tc>
         <w:tc>
           <w:tcPr>
             <w:tcW w:w="1242" w:type="pct"/>
           </w:tcPr>
-          <w:p/>
-        </w:tc>
-        <w:tc>
-          <w:tcPr>
-            <w:tcW w:w="1255" w:type="pct"/>
-          </w:tcPr>
-          <w:p>
-            <w:pPr>
-              <w:ind w:left="196" w:hanging="196"/>
-            </w:pPr>
+          <w:p>
+            <w:r>
+              <w:t>For truly He appeared, to the Apostles, in the upper-room of Zion, He sent the Comforter.</w:t>
+            </w:r>
+          </w:p>
+        </w:tc>
+        <w:tc>
+          <w:tcPr>
+            <w:tcW w:w="1255" w:type="pct"/>
+          </w:tcPr>
+          <w:p>
+            <w:pPr>
+              <w:ind w:left="196" w:hanging="196"/>
+            </w:pPr>
+            <w:r>
+              <w:t>For in truth He appeared</w:t>
+            </w:r>
+          </w:p>
+          <w:p>
+            <w:pPr>
+              <w:ind w:left="196" w:hanging="196"/>
+            </w:pPr>
+            <w:r>
+              <w:t>To the Apostles</w:t>
+            </w:r>
+          </w:p>
+          <w:p>
+            <w:pPr>
+              <w:ind w:left="196" w:hanging="196"/>
+            </w:pPr>
+            <w:r>
+              <w:t>In the upper room of Zion.</w:t>
+            </w:r>
+          </w:p>
+          <w:p>
+            <w:pPr>
+              <w:ind w:left="196" w:hanging="196"/>
+            </w:pPr>
+            <w:r>
+              <w:t>He sent the Paraclete.</w:t>
+            </w:r>
           </w:p>
         </w:tc>
         <w:tc>
@@ -192,22 +294,67 @@
             <w:pPr>
               <w:pStyle w:val="Coptic"/>
             </w:pPr>
+            <w:r>
+              <w:t>Ⲇⲓⲕⲉⲱⲥ ⲁ</w:t>
+            </w:r>
+            <w:proofErr w:type="spellStart"/>
+            <w:r>
+              <w:t>ϥϫ</w:t>
+            </w:r>
+            <w:proofErr w:type="spellEnd"/>
+            <w:r>
+              <w:t>ⲟⲥ ⲛⲱⲟⲩ: ⲉⲑⲃⲉ ⲛⲓⲙⲩⲥⲧⲏⲣⲓⲟⲛ: ⲉ̀ⲧⲁϥⲓⲣⲓ ⲙ̀ⲙⲱⲟⲩ: ⲁϥⲟⲩⲱⲣⲡ ⲙ̀ⲡⲓⲡⲡⲁⲣⲁⲕⲗⲏⲧⲟⲛ.</w:t>
+            </w:r>
           </w:p>
         </w:tc>
         <w:tc>
           <w:tcPr>
             <w:tcW w:w="1242" w:type="pct"/>
           </w:tcPr>
-          <w:p/>
-        </w:tc>
-        <w:tc>
-          <w:tcPr>
-            <w:tcW w:w="1255" w:type="pct"/>
-          </w:tcPr>
-          <w:p>
-            <w:pPr>
-              <w:ind w:left="196" w:hanging="196"/>
-            </w:pPr>
+          <w:p>
+            <w:r>
+              <w:t>Truly He spoke to them, about the mysteries, which He performed, He sent the Comforter.</w:t>
+            </w:r>
+          </w:p>
+        </w:tc>
+        <w:tc>
+          <w:tcPr>
+            <w:tcW w:w="1255" w:type="pct"/>
+          </w:tcPr>
+          <w:p>
+            <w:pPr>
+              <w:ind w:left="196" w:hanging="196"/>
+            </w:pPr>
+            <w:r>
+              <w:t>He truly spoke to them</w:t>
+            </w:r>
+          </w:p>
+          <w:p>
+            <w:pPr>
+              <w:ind w:left="196" w:hanging="196"/>
+            </w:pPr>
+            <w:r>
+              <w:t>About the Mysteries</w:t>
+            </w:r>
+          </w:p>
+          <w:p>
+            <w:pPr>
+              <w:ind w:left="196" w:hanging="196"/>
+            </w:pPr>
+            <w:r>
+              <w:t>Which He performed.</w:t>
+            </w:r>
+          </w:p>
+          <w:p>
+            <w:pPr>
+              <w:ind w:left="196" w:hanging="196"/>
+            </w:pPr>
+            <w:r>
+              <w:t xml:space="preserve">He sent </w:t>
+            </w:r>
+            <w:r>
+              <w:t>the Paraclete</w:t>
+            </w:r>
           </w:p>
         </w:tc>
         <w:tc>
@@ -230,22 +377,64 @@
             <w:pPr>
               <w:pStyle w:val="Coptic"/>
             </w:pPr>
+            <w:r>
+              <w:t>Ⲉϫⲉⲛ ⲛⲓⲁ̀ⲡⲟⲥⲧⲟⲗⲟⲥ: ⲁⲩϩⲓⲱⲓϣ ⲙ̀ⲙⲟⲛ: ⲉⲩϣⲱ ⲉ̀ⲃⲟⲗ ⲉⲩϫⲱ ⲙ̀ⲙⲟⲥ: ⲁϥⲟⲩⲱⲣⲡ ⲙ̀ⲡⲓⲡⲁⲣⲁⲕⲗⲏⲧⲟⲛ.</w:t>
+            </w:r>
           </w:p>
         </w:tc>
         <w:tc>
           <w:tcPr>
             <w:tcW w:w="1242" w:type="pct"/>
           </w:tcPr>
-          <w:p/>
-        </w:tc>
-        <w:tc>
-          <w:tcPr>
-            <w:tcW w:w="1255" w:type="pct"/>
-          </w:tcPr>
-          <w:p>
-            <w:pPr>
-              <w:ind w:left="196" w:hanging="196"/>
-            </w:pPr>
+          <w:p>
+            <w:r>
+              <w:t>Upon the Apostles, who have preached to us, proclaiming and saying</w:t>
+            </w:r>
+            <w:proofErr w:type="gramStart"/>
+            <w:r>
+              <w:t>,</w:t>
+            </w:r>
+            <w:proofErr w:type="gramEnd"/>
+            <w:r>
+              <w:t xml:space="preserve"> He sent us the Comforter.</w:t>
+            </w:r>
+          </w:p>
+        </w:tc>
+        <w:tc>
+          <w:tcPr>
+            <w:tcW w:w="1255" w:type="pct"/>
+          </w:tcPr>
+          <w:p>
+            <w:pPr>
+              <w:ind w:left="196" w:hanging="196"/>
+            </w:pPr>
+            <w:r>
+              <w:t>Upon the Apostles,</w:t>
+            </w:r>
+          </w:p>
+          <w:p>
+            <w:pPr>
+              <w:ind w:left="196" w:hanging="196"/>
+            </w:pPr>
+            <w:r>
+              <w:t>Who preached to us,</w:t>
+            </w:r>
+          </w:p>
+          <w:p>
+            <w:pPr>
+              <w:ind w:left="196" w:hanging="196"/>
+            </w:pPr>
+            <w:r>
+              <w:t>Proclaiming and saying,</w:t>
+            </w:r>
+          </w:p>
+          <w:p>
+            <w:pPr>
+              <w:ind w:left="196" w:hanging="196"/>
+            </w:pPr>
+            <w:r>
+              <w:t>“He sent the Paraclete.”</w:t>
+            </w:r>
           </w:p>
         </w:tc>
         <w:tc>
@@ -268,22 +457,59 @@
             <w:pPr>
               <w:pStyle w:val="Coptic"/>
             </w:pPr>
+            <w:r>
+              <w:t xml:space="preserve">Ⲍⲉⲟϣ ⲁⲩϯⲥ̀ⲃⲱ: ⲛ̀ϫⲉ ⲛⲓⲉϣⲁⲅⲅⲉⲗⲓⲟⲛ: ϧⲉⲛ ⲫ̀ⲣⲁⲛ ⲙ̀ⲡⲉⲛⲟⲩⲣⲟ: </w:t>
+            </w:r>
+            <w:r>
+              <w:t>ⲁϥⲟⲩⲱⲣⲡ ⲙ̀ⲡⲓⲡⲁⲣⲁⲕⲗⲏⲧⲟⲛ.</w:t>
+            </w:r>
           </w:p>
         </w:tc>
         <w:tc>
           <w:tcPr>
             <w:tcW w:w="1242" w:type="pct"/>
           </w:tcPr>
-          <w:p/>
-        </w:tc>
-        <w:tc>
-          <w:tcPr>
-            <w:tcW w:w="1255" w:type="pct"/>
-          </w:tcPr>
-          <w:p>
-            <w:pPr>
-              <w:ind w:left="196" w:hanging="196"/>
-            </w:pPr>
+          <w:p>
+            <w:r>
+              <w:t>Exceedingly, the gospels have taught, in the Name of our King, He sent us the Comforter.</w:t>
+            </w:r>
+          </w:p>
+        </w:tc>
+        <w:tc>
+          <w:tcPr>
+            <w:tcW w:w="1255" w:type="pct"/>
+          </w:tcPr>
+          <w:p>
+            <w:pPr>
+              <w:ind w:left="196" w:hanging="196"/>
+            </w:pPr>
+            <w:r>
+              <w:t>The Gospels have taught</w:t>
+            </w:r>
+          </w:p>
+          <w:p>
+            <w:pPr>
+              <w:ind w:left="196" w:hanging="196"/>
+            </w:pPr>
+            <w:r>
+              <w:t>Very clearly,</w:t>
+            </w:r>
+          </w:p>
+          <w:p>
+            <w:pPr>
+              <w:ind w:left="196" w:hanging="196"/>
+            </w:pPr>
+            <w:r>
+              <w:t>In the Name of our King,</w:t>
+            </w:r>
+          </w:p>
+          <w:p>
+            <w:pPr>
+              <w:ind w:left="196" w:hanging="196"/>
+            </w:pPr>
+            <w:r>
+              <w:t>He sent the Paraclete.</w:t>
+            </w:r>
           </w:p>
         </w:tc>
         <w:tc>
@@ -306,22 +532,67 @@
             <w:pPr>
               <w:pStyle w:val="Coptic"/>
             </w:pPr>
+            <w:r>
+              <w:t xml:space="preserve">Ⲏⲡⲡⲉ ⲛⲓⲁ̀ⲡⲟⲥⲧⲟⲗⲟⲥ: ⲁⲩϯⲥ̀ⲃⲱ ⲙ̀ⲙⲟⲛ: ⲁⲩϯⲱⲙⲥ ⲛ̀ⲛⲓⲉⲑⲛⲟⲥ: </w:t>
+            </w:r>
+            <w:r>
+              <w:t>ⲁϥⲟⲩⲱⲣⲡ ⲙ̀ⲡⲓⲡⲁⲣⲁⲕⲗⲏⲧⲟⲛ.</w:t>
+            </w:r>
           </w:p>
         </w:tc>
         <w:tc>
           <w:tcPr>
             <w:tcW w:w="1242" w:type="pct"/>
           </w:tcPr>
-          <w:p/>
-        </w:tc>
-        <w:tc>
-          <w:tcPr>
-            <w:tcW w:w="1255" w:type="pct"/>
-          </w:tcPr>
-          <w:p>
-            <w:pPr>
-              <w:ind w:left="196" w:hanging="196"/>
-            </w:pPr>
+          <w:p>
+            <w:r>
+              <w:t>Behold the Apostles, have taught us, they baptized the gentiles, He sent the Comforter.</w:t>
+            </w:r>
+          </w:p>
+        </w:tc>
+        <w:tc>
+          <w:tcPr>
+            <w:tcW w:w="1255" w:type="pct"/>
+          </w:tcPr>
+          <w:p>
+            <w:pPr>
+              <w:ind w:left="196" w:hanging="196"/>
+            </w:pPr>
+            <w:r>
+              <w:t>Behold, the Apostles</w:t>
+            </w:r>
+          </w:p>
+          <w:p>
+            <w:pPr>
+              <w:ind w:left="196" w:hanging="196"/>
+            </w:pPr>
+            <w:r>
+              <w:t>Have taught us;</w:t>
+            </w:r>
+          </w:p>
+          <w:p>
+            <w:pPr>
+              <w:ind w:left="196" w:hanging="196"/>
+            </w:pPr>
+            <w:r>
+              <w:t xml:space="preserve">They </w:t>
+            </w:r>
+            <w:proofErr w:type="spellStart"/>
+            <w:r>
+              <w:t>baptised</w:t>
+            </w:r>
+            <w:proofErr w:type="spellEnd"/>
+            <w:r>
+              <w:t xml:space="preserve"> the gentiles;</w:t>
+            </w:r>
+          </w:p>
+          <w:p>
+            <w:pPr>
+              <w:ind w:left="196" w:hanging="196"/>
+            </w:pPr>
+            <w:r>
+              <w:t>He sent the Paraclete.</w:t>
+            </w:r>
           </w:p>
         </w:tc>
         <w:tc>
@@ -344,22 +615,59 @@
             <w:pPr>
               <w:pStyle w:val="Coptic"/>
             </w:pPr>
+            <w:r>
+              <w:t xml:space="preserve">Ⲑⲉⲗⲏⲗ ⲛⲓⲡ̀ⲣⲟⲫⲏⲧⲥ: ⲛⲉⲙ ⲛⲓⲇⲓⲕⲉⲟⲛ: ϫⲉ ⲡⲓⲇⲉⲥⲡⲟⲧⲏⲥ: </w:t>
+            </w:r>
+            <w:r>
+              <w:t>ⲁϥⲟⲩⲱⲣⲡ ⲙ̀ⲡⲓⲡⲁⲣⲁⲕⲗⲏⲧⲟⲛ.</w:t>
+            </w:r>
           </w:p>
         </w:tc>
         <w:tc>
           <w:tcPr>
             <w:tcW w:w="1242" w:type="pct"/>
           </w:tcPr>
-          <w:p/>
-        </w:tc>
-        <w:tc>
-          <w:tcPr>
-            <w:tcW w:w="1255" w:type="pct"/>
-          </w:tcPr>
-          <w:p>
-            <w:pPr>
-              <w:ind w:left="196" w:hanging="196"/>
-            </w:pPr>
+          <w:p>
+            <w:r>
+              <w:t>Rejoice O prophets, and you righteous ones, for the Master, has sent the Comforter.</w:t>
+            </w:r>
+          </w:p>
+        </w:tc>
+        <w:tc>
+          <w:tcPr>
+            <w:tcW w:w="1255" w:type="pct"/>
+          </w:tcPr>
+          <w:p>
+            <w:pPr>
+              <w:ind w:left="196" w:hanging="196"/>
+            </w:pPr>
+            <w:r>
+              <w:t>Rejoice, O prophets,</w:t>
+            </w:r>
+          </w:p>
+          <w:p>
+            <w:pPr>
+              <w:ind w:left="196" w:hanging="196"/>
+            </w:pPr>
+            <w:r>
+              <w:t>And righteous ones,</w:t>
+            </w:r>
+          </w:p>
+          <w:p>
+            <w:pPr>
+              <w:ind w:left="196" w:hanging="196"/>
+            </w:pPr>
+            <w:r>
+              <w:t>For the Master,</w:t>
+            </w:r>
+          </w:p>
+          <w:p>
+            <w:pPr>
+              <w:ind w:left="196" w:hanging="196"/>
+            </w:pPr>
+            <w:r>
+              <w:t>He sent the Paraclete.</w:t>
+            </w:r>
           </w:p>
         </w:tc>
         <w:tc>
@@ -382,22 +690,71 @@
             <w:pPr>
               <w:pStyle w:val="Coptic"/>
             </w:pPr>
+            <w:r>
+              <w:lastRenderedPageBreak/>
+              <w:t>Ⲓ</w:t>
+            </w:r>
+            <w:r>
+              <w:pgNum/>
+            </w:r>
+            <w:r>
+              <w:pgNum/>
+              <w:t>ⲏ̄ⲥ̄ Ⲡ</w:t>
+            </w:r>
+            <w:r>
+              <w:pgNum/>
+            </w:r>
+            <w:r>
+              <w:pgNum/>
+              <w:t>ⲭ̄ⲥ̄: ⲁⲫϣⲉⲛⲁϥ ⲉ̀ⲟⲩⲣⲁⲛⲟⲛ: ⲉ̀ϫⲉⲛ ⲛ̀ⲛⲓⲁ̀ⲡⲟⲥⲧⲟⲗⲟⲥ: ⲁϥⲟⲩⲱⲣⲡ ⲙ̀ⲡⲓⲡⲁⲣⲁⲕⲗⲏⲧⲟⲛ.</w:t>
+            </w:r>
           </w:p>
         </w:tc>
         <w:tc>
           <w:tcPr>
             <w:tcW w:w="1242" w:type="pct"/>
           </w:tcPr>
-          <w:p/>
-        </w:tc>
-        <w:tc>
-          <w:tcPr>
-            <w:tcW w:w="1255" w:type="pct"/>
-          </w:tcPr>
-          <w:p>
-            <w:pPr>
-              <w:ind w:left="196" w:hanging="196"/>
-            </w:pPr>
+          <w:p>
+            <w:r>
+              <w:t>Jesus Christ, ascended to heaven, and upon the Apostles, He sent the Comforter.</w:t>
+            </w:r>
+          </w:p>
+        </w:tc>
+        <w:tc>
+          <w:tcPr>
+            <w:tcW w:w="1255" w:type="pct"/>
+          </w:tcPr>
+          <w:p>
+            <w:pPr>
+              <w:ind w:left="196" w:hanging="196"/>
+            </w:pPr>
+            <w:r>
+              <w:t>Jesus Christ</w:t>
+            </w:r>
+          </w:p>
+          <w:p>
+            <w:pPr>
+              <w:ind w:left="196" w:hanging="196"/>
+            </w:pPr>
+            <w:r>
+              <w:t>Ascended to Heaven,</w:t>
+            </w:r>
+          </w:p>
+          <w:p>
+            <w:pPr>
+              <w:ind w:left="196" w:hanging="196"/>
+            </w:pPr>
+            <w:r>
+              <w:t>And, upon the Apostles,</w:t>
+            </w:r>
+          </w:p>
+          <w:p>
+            <w:pPr>
+              <w:ind w:left="196" w:hanging="196"/>
+            </w:pPr>
+            <w:r>
+              <w:t>He sent the Paraclete.</w:t>
+            </w:r>
           </w:p>
         </w:tc>
         <w:tc>
@@ -420,22 +777,56 @@
             <w:pPr>
               <w:pStyle w:val="Coptic"/>
             </w:pPr>
+            <w:r>
+              <w:t>Ⲕⲉ ⲅⲁⲣ ⲁⲓϣⲁⲛⲥϫⲓ: ⲉⲑⲃⲉ ⲛⲉⲕⲙⲩⲥⲧⲏⲣⲓⲟⲛ: ⲡⲁϩⲏⲧ ⲉϥⲉ̀ⲣⲁϣⲓ: ⲁϥⲟⲩⲱⲣⲡ ⲙ̀ⲡⲓⲡⲁⲣⲁⲕⲗⲏⲧⲟⲛ.</w:t>
+            </w:r>
           </w:p>
         </w:tc>
         <w:tc>
           <w:tcPr>
             <w:tcW w:w="1242" w:type="pct"/>
           </w:tcPr>
-          <w:p/>
-        </w:tc>
-        <w:tc>
-          <w:tcPr>
-            <w:tcW w:w="1255" w:type="pct"/>
-          </w:tcPr>
-          <w:p>
-            <w:pPr>
-              <w:ind w:left="196" w:hanging="196"/>
-            </w:pPr>
+          <w:p>
+            <w:r>
+              <w:t>For whenever I speak, of Your mysteries, my heart rejoices, He sent the Comforter.</w:t>
+            </w:r>
+          </w:p>
+        </w:tc>
+        <w:tc>
+          <w:tcPr>
+            <w:tcW w:w="1255" w:type="pct"/>
+          </w:tcPr>
+          <w:p>
+            <w:pPr>
+              <w:ind w:left="196" w:hanging="196"/>
+            </w:pPr>
+            <w:r>
+              <w:t>And whenever I speak</w:t>
+            </w:r>
+          </w:p>
+          <w:p>
+            <w:pPr>
+              <w:ind w:left="196" w:hanging="196"/>
+            </w:pPr>
+            <w:r>
+              <w:t>Of Your Mysteries</w:t>
+            </w:r>
+          </w:p>
+          <w:p>
+            <w:pPr>
+              <w:ind w:left="196" w:hanging="196"/>
+            </w:pPr>
+            <w:r>
+              <w:t>My heart rejoices, for,</w:t>
+            </w:r>
+          </w:p>
+          <w:p>
+            <w:pPr>
+              <w:ind w:left="196" w:hanging="196"/>
+            </w:pPr>
+            <w:r>
+              <w:t>He sent the Paraclete.</w:t>
+            </w:r>
           </w:p>
         </w:tc>
         <w:tc>
@@ -458,19 +849,53 @@
             <w:pPr>
               <w:pStyle w:val="Coptic"/>
             </w:pPr>
+            <w:r>
+              <w:t>Ⲑⲉⲗⲏⲗ ⲱ̀ ⲛⲓⲡⲓⲥⲧⲟⲥ: ⲧⲉⲛⲉⲣϣⲁⲓ ⲙ̀ⲡⲉⲛⲩϣⲙⲁⲧⲓⲕⲟⲛ: ⲛⲉⲙ ⲛⲓⲁ̀ⲡⲟⲥⲧⲟⲗⲟⲥ: ⲁϥⲟⲩⲱⲣⲡ ⲙ̀ⲡⲓⲡⲁⲣⲕⲁⲗⲏⲧⲟⲛ.</w:t>
+            </w:r>
           </w:p>
         </w:tc>
         <w:tc>
           <w:tcPr>
             <w:tcW w:w="1242" w:type="pct"/>
           </w:tcPr>
-          <w:p/>
-        </w:tc>
-        <w:tc>
-          <w:tcPr>
-            <w:tcW w:w="1255" w:type="pct"/>
-          </w:tcPr>
-          <w:p/>
+          <w:p>
+            <w:r>
+              <w:t xml:space="preserve">Rejoice O </w:t>
+            </w:r>
+            <w:proofErr w:type="gramStart"/>
+            <w:r>
+              <w:t>believers,</w:t>
+            </w:r>
+            <w:proofErr w:type="gramEnd"/>
+            <w:r>
+              <w:t xml:space="preserve"> let us celebrate a spiritual feast, with the Apostles, for He sent the Comforter.</w:t>
+            </w:r>
+          </w:p>
+        </w:tc>
+        <w:tc>
+          <w:tcPr>
+            <w:tcW w:w="1255" w:type="pct"/>
+          </w:tcPr>
+          <w:p>
+            <w:r>
+              <w:t>Rejoice, O believers,</w:t>
+            </w:r>
+          </w:p>
+          <w:p>
+            <w:r>
+              <w:t>Let us keep a spiritual feast</w:t>
+            </w:r>
+          </w:p>
+          <w:p>
+            <w:r>
+              <w:t>With the Apostles, for,</w:t>
+            </w:r>
+          </w:p>
+          <w:p>
+            <w:r>
+              <w:t>He sent the Paraclete.</w:t>
+            </w:r>
+          </w:p>
         </w:tc>
         <w:tc>
           <w:tcPr>
@@ -492,22 +917,59 @@
             <w:pPr>
               <w:pStyle w:val="Coptic"/>
             </w:pPr>
+            <w:r>
+              <w:t xml:space="preserve">Ⲙⲁⲣⲱⲛϩⲟⲥ ⲕⲁⲗⲱⲥ: ⲉ̀Ⲡⲭ̄ⲥ̄ ⲫⲏⲉⲧⲁϥⲑⲁⲙⲓⲟⲛ: Ⲡⲁⲟ̄ⲥ̄ Ⲓⲏ̄ⲥ̄ Ⲡⲭ̄ⲥ̄: </w:t>
+            </w:r>
+            <w:r>
+              <w:t>ⲁϥⲟⲩⲱⲣⲡ ⲙ̀ⲡⲓⲡⲁⲣⲁⲕⲗⲏⲧⲟⲛ.</w:t>
+            </w:r>
           </w:p>
         </w:tc>
         <w:tc>
           <w:tcPr>
             <w:tcW w:w="1242" w:type="pct"/>
           </w:tcPr>
-          <w:p/>
-        </w:tc>
-        <w:tc>
-          <w:tcPr>
-            <w:tcW w:w="1255" w:type="pct"/>
-          </w:tcPr>
-          <w:p>
-            <w:pPr>
-              <w:ind w:left="196" w:hanging="196"/>
-            </w:pPr>
+          <w:p>
+            <w:r>
+              <w:t>Let us truly praise, Christ who created us, my Lord Jesus Christ, sent us the Comforter.</w:t>
+            </w:r>
+          </w:p>
+        </w:tc>
+        <w:tc>
+          <w:tcPr>
+            <w:tcW w:w="1255" w:type="pct"/>
+          </w:tcPr>
+          <w:p>
+            <w:pPr>
+              <w:ind w:left="196" w:hanging="196"/>
+            </w:pPr>
+            <w:r>
+              <w:t>Let us praise in truth</w:t>
+            </w:r>
+          </w:p>
+          <w:p>
+            <w:pPr>
+              <w:ind w:left="196" w:hanging="196"/>
+            </w:pPr>
+            <w:r>
+              <w:t>Christ, who created us.</w:t>
+            </w:r>
+          </w:p>
+          <w:p>
+            <w:pPr>
+              <w:ind w:left="196" w:hanging="196"/>
+            </w:pPr>
+            <w:r>
+              <w:t>My Lord Jesus Christ,</w:t>
+            </w:r>
+          </w:p>
+          <w:p>
+            <w:pPr>
+              <w:ind w:left="196" w:hanging="196"/>
+            </w:pPr>
+            <w:r>
+              <w:t>He sent the Paraclete.</w:t>
+            </w:r>
           </w:p>
         </w:tc>
         <w:tc>
@@ -530,22 +992,56 @@
             <w:pPr>
               <w:pStyle w:val="Coptic"/>
             </w:pPr>
+            <w:r>
+              <w:t>Ⲛⲓⲡ̀ⲣⲟⲫⲏⲧⲏⲥ: ⲛⲉⲙ ⲛⲓⲇⲓⲕⲉⲟⲛ: ⲁⲩⲥⲁϫⲓ ⲉⲑⲃⲉ Ⲙⲁⲥⲓⲁⲥ: ⲁϥⲟⲩⲱⲣⲡ ⲙ̀ⲡⲓⲡⲁⲣⲁⲕⲗⲏⲧⲟⲛ.</w:t>
+            </w:r>
           </w:p>
         </w:tc>
         <w:tc>
           <w:tcPr>
             <w:tcW w:w="1242" w:type="pct"/>
           </w:tcPr>
-          <w:p/>
-        </w:tc>
-        <w:tc>
-          <w:tcPr>
-            <w:tcW w:w="1255" w:type="pct"/>
-          </w:tcPr>
-          <w:p>
-            <w:pPr>
-              <w:ind w:left="196" w:hanging="196"/>
-            </w:pPr>
+          <w:p>
+            <w:r>
+              <w:t>The prophets, and the righteous, spoke concerning the Messiah, He sent the Comforter.</w:t>
+            </w:r>
+          </w:p>
+        </w:tc>
+        <w:tc>
+          <w:tcPr>
+            <w:tcW w:w="1255" w:type="pct"/>
+          </w:tcPr>
+          <w:p>
+            <w:pPr>
+              <w:ind w:left="196" w:hanging="196"/>
+            </w:pPr>
+            <w:r>
+              <w:t>The prophets</w:t>
+            </w:r>
+          </w:p>
+          <w:p>
+            <w:pPr>
+              <w:ind w:left="196" w:hanging="196"/>
+            </w:pPr>
+            <w:r>
+              <w:t>And the righteous</w:t>
+            </w:r>
+          </w:p>
+          <w:p>
+            <w:pPr>
+              <w:ind w:left="196" w:hanging="196"/>
+            </w:pPr>
+            <w:r>
+              <w:t>Spoke of the Messiah,</w:t>
+            </w:r>
+          </w:p>
+          <w:p>
+            <w:pPr>
+              <w:ind w:left="196" w:hanging="196"/>
+            </w:pPr>
+            <w:r>
+              <w:t>He sent us the Paraclete.</w:t>
+            </w:r>
           </w:p>
         </w:tc>
         <w:tc>
@@ -568,22 +1064,67 @@
             <w:pPr>
               <w:pStyle w:val="Coptic"/>
             </w:pPr>
+            <w:r>
+              <w:t>Ⲝⲥⲙⲁⲛⲣⲱⲟⲩⲧ ⲁⲗⲏⲑⲱⲥ: ⲧⲉⲛ</w:t>
+            </w:r>
+            <w:proofErr w:type="spellStart"/>
+            <w:r>
+              <w:t>ϯϩ</w:t>
+            </w:r>
+            <w:proofErr w:type="spellEnd"/>
+            <w:r>
+              <w:t xml:space="preserve">ⲟ ⲛⲁϩⲙⲉⲛ ⲁⲛⲟⲛ: ⲡⲉ ⲡⲉⲕⲗⲁⲟⲥ ⲙ̀ⲡⲓⲥⲧⲟⲥ: </w:t>
+            </w:r>
+            <w:r>
+              <w:t>ⲁϥⲟⲩⲱⲣⲡ ⲙ̀ⲡⲓⲡⲁⲣⲁⲕⲗⲏⲧⲟⲛ.</w:t>
+            </w:r>
           </w:p>
         </w:tc>
         <w:tc>
           <w:tcPr>
             <w:tcW w:w="1242" w:type="pct"/>
           </w:tcPr>
-          <w:p/>
-        </w:tc>
-        <w:tc>
-          <w:tcPr>
-            <w:tcW w:w="1255" w:type="pct"/>
-          </w:tcPr>
-          <w:p>
-            <w:pPr>
-              <w:ind w:left="196" w:hanging="196"/>
-            </w:pPr>
+          <w:p>
+            <w:r>
+              <w:t>Blessed are You indeed, we ask You to save us, we Your faithful people, He sent the Comforter.</w:t>
+            </w:r>
+          </w:p>
+        </w:tc>
+        <w:tc>
+          <w:tcPr>
+            <w:tcW w:w="1255" w:type="pct"/>
+          </w:tcPr>
+          <w:p>
+            <w:pPr>
+              <w:ind w:left="196" w:hanging="196"/>
+            </w:pPr>
+            <w:r>
+              <w:t>Blessed are You in truth.</w:t>
+            </w:r>
+          </w:p>
+          <w:p>
+            <w:pPr>
+              <w:ind w:left="196" w:hanging="196"/>
+            </w:pPr>
+            <w:r>
+              <w:t>We ask You to save us,</w:t>
+            </w:r>
+          </w:p>
+          <w:p>
+            <w:pPr>
+              <w:ind w:left="196" w:hanging="196"/>
+            </w:pPr>
+            <w:r>
+              <w:t>We Your faithful.</w:t>
+            </w:r>
+          </w:p>
+          <w:p>
+            <w:pPr>
+              <w:ind w:left="196" w:hanging="196"/>
+            </w:pPr>
+            <w:r>
+              <w:t>He sent us the Paraclete.</w:t>
+            </w:r>
           </w:p>
         </w:tc>
         <w:tc>
@@ -606,22 +1147,67 @@
             <w:pPr>
               <w:pStyle w:val="Coptic"/>
             </w:pPr>
+            <w:r>
+              <w:t>Ⲟⲩⲱ̀ⲟⲩ ⲛⲁⲕ: ⲛⲉⲙ ⲡⲉⲕⲓⲱⲧ ⲛ̀ⲁⲅⲓⲟⲛ: ⲕ̀ⲉⲣϩⲟⲩⲟ̀ ⲥ̀ⲙⲁⲣⲱⲟⲩⲧ: Ⲡⲓⲡⲛⲉⲩⲙⲁ ⲙ̀</w:t>
+            </w:r>
+            <w:r>
+              <w:t>ⲡⲓⲡⲁⲣⲁⲕⲗⲏⲧⲟⲛ.</w:t>
+            </w:r>
           </w:p>
         </w:tc>
         <w:tc>
           <w:tcPr>
             <w:tcW w:w="1242" w:type="pct"/>
           </w:tcPr>
-          <w:p/>
-        </w:tc>
-        <w:tc>
-          <w:tcPr>
-            <w:tcW w:w="1255" w:type="pct"/>
-          </w:tcPr>
-          <w:p>
-            <w:pPr>
-              <w:ind w:left="196" w:hanging="196"/>
-            </w:pPr>
+          <w:p>
+            <w:r>
+              <w:t xml:space="preserve">Glory </w:t>
+            </w:r>
+            <w:proofErr w:type="gramStart"/>
+            <w:r>
+              <w:t>be</w:t>
+            </w:r>
+            <w:proofErr w:type="gramEnd"/>
+            <w:r>
+              <w:t xml:space="preserve"> to You, with Your Holy Father, You are exceedingly blessed, O Spirit of comfort.</w:t>
+            </w:r>
+          </w:p>
+        </w:tc>
+        <w:tc>
+          <w:tcPr>
+            <w:tcW w:w="1255" w:type="pct"/>
+          </w:tcPr>
+          <w:p>
+            <w:pPr>
+              <w:ind w:left="196" w:hanging="196"/>
+            </w:pPr>
+            <w:r>
+              <w:t>Glory be to You,</w:t>
+            </w:r>
+          </w:p>
+          <w:p>
+            <w:pPr>
+              <w:ind w:left="196" w:hanging="196"/>
+            </w:pPr>
+            <w:r>
+              <w:t>With Your Holy Father.</w:t>
+            </w:r>
+          </w:p>
+          <w:p>
+            <w:pPr>
+              <w:ind w:left="196" w:hanging="196"/>
+            </w:pPr>
+            <w:r>
+              <w:t>You are exceedingly blessed,</w:t>
+            </w:r>
+          </w:p>
+          <w:p>
+            <w:pPr>
+              <w:ind w:left="196" w:hanging="196"/>
+            </w:pPr>
+            <w:r>
+              <w:t>O Spirit, the Paraclete.</w:t>
+            </w:r>
           </w:p>
         </w:tc>
         <w:tc>
@@ -644,22 +1230,59 @@
             <w:pPr>
               <w:pStyle w:val="Coptic"/>
             </w:pPr>
+            <w:r>
+              <w:t xml:space="preserve">Ⲡⲭ̄ⲥ̄ Ⲡⲉⲛⲛⲏⲃ: ⲡⲓⲑⲉⲩⲥⲁⲩⲣⲟⲥ ⲛ̀ⲧⲉ ⲛⲓⲁ̀ⲅⲁⲑⲟⲛ: Ⲡⲓⲡⲛⲉⲩⲙⲁ ⲉ̄ⲑ̄ⲩ̄: </w:t>
+            </w:r>
+            <w:r>
+              <w:t>ⲁϥⲟⲩⲱⲣⲡ ⲙ̀ⲡⲓⲡⲁⲣⲁⲕⲗⲏⲧⲟⲛ.</w:t>
+            </w:r>
           </w:p>
         </w:tc>
         <w:tc>
           <w:tcPr>
             <w:tcW w:w="1242" w:type="pct"/>
           </w:tcPr>
-          <w:p/>
-        </w:tc>
-        <w:tc>
-          <w:tcPr>
-            <w:tcW w:w="1255" w:type="pct"/>
-          </w:tcPr>
-          <w:p>
-            <w:pPr>
-              <w:ind w:left="196" w:hanging="196"/>
-            </w:pPr>
+          <w:p>
+            <w:r>
+              <w:t>Christ our Master, the treasure of good things, and the Holy Spirit, He sent the Comforter.</w:t>
+            </w:r>
+          </w:p>
+        </w:tc>
+        <w:tc>
+          <w:tcPr>
+            <w:tcW w:w="1255" w:type="pct"/>
+          </w:tcPr>
+          <w:p>
+            <w:pPr>
+              <w:ind w:left="196" w:hanging="196"/>
+            </w:pPr>
+            <w:r>
+              <w:t>Christ our Master,</w:t>
+            </w:r>
+          </w:p>
+          <w:p>
+            <w:pPr>
+              <w:ind w:left="196" w:hanging="196"/>
+            </w:pPr>
+            <w:r>
+              <w:t>He sent us the Paraclete,</w:t>
+            </w:r>
+          </w:p>
+          <w:p>
+            <w:pPr>
+              <w:ind w:left="196" w:hanging="196"/>
+            </w:pPr>
+            <w:r>
+              <w:t>The treasure of good things,</w:t>
+            </w:r>
+          </w:p>
+          <w:p>
+            <w:pPr>
+              <w:ind w:left="196" w:hanging="196"/>
+            </w:pPr>
+            <w:r>
+              <w:t>The Holy Spirit.</w:t>
+            </w:r>
           </w:p>
         </w:tc>
         <w:tc>
@@ -682,22 +1305,78 @@
             <w:pPr>
               <w:pStyle w:val="Coptic"/>
             </w:pPr>
+            <w:r>
+              <w:t xml:space="preserve">Ⲣⲁϣⲓ ⲱ̀ ⲛⲓⲡⲓⲥⲧⲟⲥ: ⲛ̀ⲟⲩϣⲁⲓ </w:t>
+            </w:r>
+            <w:r>
+              <w:lastRenderedPageBreak/>
+              <w:t xml:space="preserve">ⲙ̀ⲡⲛⲉⲩⲙⲁⲧⲓⲓⲕⲟⲛ: ϫⲉ Ⲓⲏ̄ⲥ̄ Ⲡⲭ̄ⲥ̄: </w:t>
+            </w:r>
+            <w:r>
+              <w:t>ⲁϥⲟⲩⲱⲣⲡ ⲙ̀ⲡⲓⲡⲁⲣⲁⲕⲗⲏⲧⲟⲛ.</w:t>
+            </w:r>
           </w:p>
         </w:tc>
         <w:tc>
           <w:tcPr>
             <w:tcW w:w="1242" w:type="pct"/>
           </w:tcPr>
-          <w:p/>
-        </w:tc>
-        <w:tc>
-          <w:tcPr>
-            <w:tcW w:w="1255" w:type="pct"/>
-          </w:tcPr>
-          <w:p>
-            <w:pPr>
-              <w:ind w:left="196" w:hanging="196"/>
-            </w:pPr>
+          <w:p>
+            <w:r>
+              <w:lastRenderedPageBreak/>
+              <w:t xml:space="preserve">Rejoice </w:t>
+            </w:r>
+            <w:proofErr w:type="gramStart"/>
+            <w:r>
+              <w:t xml:space="preserve">O believers, with a </w:t>
+            </w:r>
+            <w:r>
+              <w:lastRenderedPageBreak/>
+              <w:t>spiritual feast, for Jesus Christ, has</w:t>
+            </w:r>
+            <w:proofErr w:type="gramEnd"/>
+            <w:r>
+              <w:t xml:space="preserve"> sent the Comforter.</w:t>
+            </w:r>
+          </w:p>
+        </w:tc>
+        <w:tc>
+          <w:tcPr>
+            <w:tcW w:w="1255" w:type="pct"/>
+          </w:tcPr>
+          <w:p>
+            <w:pPr>
+              <w:ind w:left="196" w:hanging="196"/>
+            </w:pPr>
+            <w:r>
+              <w:lastRenderedPageBreak/>
+              <w:t>Rejoice O believers</w:t>
+            </w:r>
+          </w:p>
+          <w:p>
+            <w:pPr>
+              <w:ind w:left="196" w:hanging="196"/>
+            </w:pPr>
+            <w:r>
+              <w:lastRenderedPageBreak/>
+              <w:t>With a spiritual feast,</w:t>
+            </w:r>
+          </w:p>
+          <w:p>
+            <w:pPr>
+              <w:ind w:left="196" w:hanging="196"/>
+            </w:pPr>
+            <w:r>
+              <w:t>For Jesus Christ,</w:t>
+            </w:r>
+          </w:p>
+          <w:p>
+            <w:pPr>
+              <w:ind w:left="196" w:hanging="196"/>
+            </w:pPr>
+            <w:r>
+              <w:t>He sent the Paraclete.</w:t>
+            </w:r>
           </w:p>
         </w:tc>
         <w:tc>
@@ -720,22 +1399,76 @@
             <w:pPr>
               <w:pStyle w:val="Coptic"/>
             </w:pPr>
+            <w:r>
+              <w:lastRenderedPageBreak/>
+              <w:t>Ⲥⲉ ⲧⲉⲛ</w:t>
+            </w:r>
+            <w:proofErr w:type="spellStart"/>
+            <w:r>
+              <w:t>ϯϩ</w:t>
+            </w:r>
+            <w:proofErr w:type="spellEnd"/>
+            <w:r>
+              <w:t>ⲟ ⲉ̀ⲣⲟⲕ: ⲉⲕⲉ̀ⲛⲟⲩ</w:t>
+            </w:r>
+            <w:proofErr w:type="spellStart"/>
+            <w:r>
+              <w:t>ϫϧ</w:t>
+            </w:r>
+            <w:proofErr w:type="spellEnd"/>
+            <w:r>
+              <w:t xml:space="preserve"> ⲉ̀ϫⲱⲛ: ⲙ̀ⲡⲉⲕϣⲉⲛϩⲩⲥⲱⲡⲟⲛ: </w:t>
+            </w:r>
+            <w:r>
+              <w:t>ⲁϥⲟⲩⲱⲣⲡ ⲙ̀ⲡⲓⲡⲁⲣⲁⲕⲗⲏⲧⲟⲛ.</w:t>
+            </w:r>
           </w:p>
         </w:tc>
         <w:tc>
           <w:tcPr>
             <w:tcW w:w="1242" w:type="pct"/>
           </w:tcPr>
-          <w:p/>
-        </w:tc>
-        <w:tc>
-          <w:tcPr>
-            <w:tcW w:w="1255" w:type="pct"/>
-          </w:tcPr>
-          <w:p>
-            <w:pPr>
-              <w:ind w:left="196" w:hanging="196"/>
-            </w:pPr>
+          <w:p>
+            <w:r>
+              <w:t>Yes we ask You, to cleanse us, with Your hyssop, He sent the Comforter.</w:t>
+            </w:r>
+          </w:p>
+        </w:tc>
+        <w:tc>
+          <w:tcPr>
+            <w:tcW w:w="1255" w:type="pct"/>
+          </w:tcPr>
+          <w:p>
+            <w:pPr>
+              <w:ind w:left="196" w:hanging="196"/>
+            </w:pPr>
+            <w:r>
+              <w:t>Yea, we ask You</w:t>
+            </w:r>
+          </w:p>
+          <w:p>
+            <w:pPr>
+              <w:ind w:left="196" w:hanging="196"/>
+            </w:pPr>
+            <w:r>
+              <w:t>To cleanse us</w:t>
+            </w:r>
+          </w:p>
+          <w:p>
+            <w:pPr>
+              <w:ind w:left="196" w:hanging="196"/>
+            </w:pPr>
+            <w:r>
+              <w:t>With Your hyssop.</w:t>
+            </w:r>
+          </w:p>
+          <w:p>
+            <w:pPr>
+              <w:ind w:left="196" w:hanging="196"/>
+            </w:pPr>
+            <w:r>
+              <w:t>He sent the Paraclete.</w:t>
+            </w:r>
           </w:p>
         </w:tc>
         <w:tc>
@@ -758,22 +1491,56 @@
             <w:pPr>
               <w:pStyle w:val="Coptic"/>
             </w:pPr>
+            <w:r>
+              <w:t>Ⲧⲟⲧⲉ ⲉⲕⲉ̀ⲧⲟⲩⲃⲟ: ⲉⲕⲉ̀ⲣⲱϧⲓ ⲙ̀ⲙⲟⲛ ⲇⲉ ⲟⲛ: ⲉⲛⲉ̀ⲟⲩⲃⲁϣ ⲉ̀ϩⲟⲧⲉ ⲟⲩⲭⲓⲱⲛ: ⲁϥⲟⲩⲱⲣⲡ ⲙ̀ⲡⲓⲡⲁⲣⲁⲕⲗⲏⲧⲟⲛ.</w:t>
+            </w:r>
           </w:p>
         </w:tc>
         <w:tc>
           <w:tcPr>
             <w:tcW w:w="1242" w:type="pct"/>
           </w:tcPr>
-          <w:p/>
-        </w:tc>
-        <w:tc>
-          <w:tcPr>
-            <w:tcW w:w="1255" w:type="pct"/>
-          </w:tcPr>
-          <w:p>
-            <w:pPr>
-              <w:ind w:left="196" w:hanging="196"/>
-            </w:pPr>
+          <w:p>
+            <w:r>
+              <w:t>Purify and wash us, and also make us, whiter than snow, He sent the Comforter.</w:t>
+            </w:r>
+          </w:p>
+        </w:tc>
+        <w:tc>
+          <w:tcPr>
+            <w:tcW w:w="1255" w:type="pct"/>
+          </w:tcPr>
+          <w:p>
+            <w:pPr>
+              <w:ind w:left="196" w:hanging="196"/>
+            </w:pPr>
+            <w:r>
+              <w:t>Purify us and wash us;</w:t>
+            </w:r>
+          </w:p>
+          <w:p>
+            <w:pPr>
+              <w:ind w:left="196" w:hanging="196"/>
+            </w:pPr>
+            <w:r>
+              <w:t>And make us</w:t>
+            </w:r>
+          </w:p>
+          <w:p>
+            <w:pPr>
+              <w:ind w:left="196" w:hanging="196"/>
+            </w:pPr>
+            <w:r>
+              <w:t>Whiter than snow.</w:t>
+            </w:r>
+          </w:p>
+          <w:p>
+            <w:pPr>
+              <w:ind w:left="196" w:hanging="196"/>
+            </w:pPr>
+            <w:r>
+              <w:t>He sent us the Paraclete.</w:t>
+            </w:r>
           </w:p>
         </w:tc>
         <w:tc>
@@ -796,22 +1563,67 @@
             <w:pPr>
               <w:pStyle w:val="Coptic"/>
             </w:pPr>
+            <w:r>
+              <w:t>Ⲩⲓⲟⲥ Ⲑⲉⲟⲥ ⲛⲁⲓ ⲛⲁⲛ: ⲉⲕⲉ̀ϣⲉⲛϩⲏⲧ ϧⲁⲣⲟⲛ: ⲕⲁⲧⲁ ⲡⲉⲕⲛⲓ</w:t>
+            </w:r>
+            <w:proofErr w:type="spellStart"/>
+            <w:r>
+              <w:t>ϣϯ</w:t>
+            </w:r>
+            <w:proofErr w:type="spellEnd"/>
+            <w:r>
+              <w:t xml:space="preserve"> ⲛ̀ⲛⲁⲓ: </w:t>
+            </w:r>
+            <w:r>
+              <w:t>ⲁϥⲟⲩⲱⲣⲡ ⲙ̀ⲡⲓⲡⲁⲣⲁⲕⲗⲏⲧⲟⲛ.</w:t>
+            </w:r>
           </w:p>
         </w:tc>
         <w:tc>
           <w:tcPr>
             <w:tcW w:w="1242" w:type="pct"/>
           </w:tcPr>
-          <w:p/>
-        </w:tc>
-        <w:tc>
-          <w:tcPr>
-            <w:tcW w:w="1255" w:type="pct"/>
-          </w:tcPr>
-          <w:p>
-            <w:pPr>
-              <w:ind w:left="196" w:hanging="196"/>
-            </w:pPr>
+          <w:p>
+            <w:r>
+              <w:t>O Son of God have mercy, be compassionate with us, according to Your great mercy, He sent the Comforter.</w:t>
+            </w:r>
+          </w:p>
+        </w:tc>
+        <w:tc>
+          <w:tcPr>
+            <w:tcW w:w="1255" w:type="pct"/>
+          </w:tcPr>
+          <w:p>
+            <w:pPr>
+              <w:ind w:left="196" w:hanging="196"/>
+            </w:pPr>
+            <w:r>
+              <w:t>O Son of God have mercy;</w:t>
+            </w:r>
+          </w:p>
+          <w:p>
+            <w:pPr>
+              <w:ind w:left="196" w:hanging="196"/>
+            </w:pPr>
+            <w:r>
+              <w:t>Be compassionate with us</w:t>
+            </w:r>
+          </w:p>
+          <w:p>
+            <w:pPr>
+              <w:ind w:left="196" w:hanging="196"/>
+            </w:pPr>
+            <w:r>
+              <w:t>According to Your great mercy.</w:t>
+            </w:r>
+          </w:p>
+          <w:p>
+            <w:pPr>
+              <w:ind w:left="196" w:hanging="196"/>
+            </w:pPr>
+            <w:r>
+              <w:t>He sent us the Paraclete.</w:t>
+            </w:r>
           </w:p>
         </w:tc>
         <w:tc>
@@ -834,22 +1646,84 @@
             <w:pPr>
               <w:pStyle w:val="Coptic"/>
             </w:pPr>
+            <w:r>
+              <w:t>Ⲫⲟⲩⲱⲓⲛⲓ ⲙ̀ⲡⲉⲕⲉⲣ</w:t>
+            </w:r>
+            <w:proofErr w:type="spellStart"/>
+            <w:r>
+              <w:t>ϣⲓϣ</w:t>
+            </w:r>
+            <w:proofErr w:type="spellEnd"/>
+            <w:r>
+              <w:t xml:space="preserve">ⲓ: ⲁϥⲉⲣⲟⲩⲱⲓⲛⲓ ⲉ̀ⲣⲟⲛ: Ⲓⲏ̄ⲥ̄ ⲡⲓⲙⲁⲓⲣⲱⲙⲓ: </w:t>
+            </w:r>
+            <w:r>
+              <w:t>ⲁϥⲟⲩⲱⲣⲡ ⲙ̀ⲡⲓⲡⲁⲣⲁⲕⲗⲏⲧⲟⲛ.</w:t>
+            </w:r>
           </w:p>
         </w:tc>
         <w:tc>
           <w:tcPr>
             <w:tcW w:w="1242" w:type="pct"/>
           </w:tcPr>
-          <w:p/>
-        </w:tc>
-        <w:tc>
-          <w:tcPr>
-            <w:tcW w:w="1255" w:type="pct"/>
-          </w:tcPr>
-          <w:p>
-            <w:pPr>
-              <w:ind w:left="196" w:hanging="196"/>
-            </w:pPr>
+          <w:p>
+            <w:r>
+              <w:t xml:space="preserve">The light of Your </w:t>
+            </w:r>
+            <w:commentRangeStart w:id="0"/>
+            <w:r>
+              <w:t>authority</w:t>
+            </w:r>
+            <w:commentRangeEnd w:id="0"/>
+            <w:r>
+              <w:rPr>
+                <w:rStyle w:val="CommentReference"/>
+              </w:rPr>
+              <w:commentReference w:id="0"/>
+            </w:r>
+            <w:r>
+              <w:t>, has enlightened us, O Jesus the lover of man, He sent us the Comforter.</w:t>
+            </w:r>
+          </w:p>
+        </w:tc>
+        <w:tc>
+          <w:tcPr>
+            <w:tcW w:w="1255" w:type="pct"/>
+          </w:tcPr>
+          <w:p>
+            <w:pPr>
+              <w:ind w:left="196" w:hanging="196"/>
+            </w:pPr>
+            <w:r>
+              <w:t xml:space="preserve">The light of Your </w:t>
+            </w:r>
+            <w:r>
+              <w:t>reign</w:t>
+            </w:r>
+          </w:p>
+          <w:p>
+            <w:pPr>
+              <w:ind w:left="196" w:hanging="196"/>
+            </w:pPr>
+            <w:r>
+              <w:t>Has enlightened us,</w:t>
+            </w:r>
+          </w:p>
+          <w:p>
+            <w:pPr>
+              <w:ind w:left="196" w:hanging="196"/>
+            </w:pPr>
+            <w:r>
+              <w:t>O Jesus, the lover of mankind.</w:t>
+            </w:r>
+          </w:p>
+          <w:p>
+            <w:pPr>
+              <w:ind w:left="196" w:hanging="196"/>
+            </w:pPr>
+            <w:r>
+              <w:t>He sent the Paraclete.</w:t>
+            </w:r>
           </w:p>
         </w:tc>
         <w:tc>
@@ -872,13 +1746,39 @@
             <w:pPr>
               <w:pStyle w:val="Coptic"/>
             </w:pPr>
+            <w:r>
+              <w:t xml:space="preserve">Ⲭⲟⲩⲁⲃ ⲭ̀ⲟⲩⲁⲃ ⲭ̀ⲟⲩⲁⲃ: ⲁⲝⲓⲟⲛ ⲕⲉ ⲇⲓⲕⲉⲟⲛ: ⲛⲉⲙ Ⲡⲉⲕⲓⲱⲧ ⲉⲑⲟⲩⲁⲃ: </w:t>
+            </w:r>
+            <w:r>
+              <w:t>ⲁϥⲟⲩⲱⲣⲡ ⲙ̀ⲡⲓⲡⲁⲣⲁⲕⲗⲏⲧⲟⲛ.</w:t>
+            </w:r>
           </w:p>
         </w:tc>
         <w:tc>
           <w:tcPr>
             <w:tcW w:w="1242" w:type="pct"/>
           </w:tcPr>
-          <w:p/>
+          <w:p>
+            <w:r>
+              <w:t xml:space="preserve">Holy </w:t>
+            </w:r>
+            <w:proofErr w:type="spellStart"/>
+            <w:r>
+              <w:t>holy</w:t>
+            </w:r>
+            <w:proofErr w:type="spellEnd"/>
+            <w:r>
+              <w:t xml:space="preserve"> </w:t>
+            </w:r>
+            <w:proofErr w:type="spellStart"/>
+            <w:r>
+              <w:t>holy</w:t>
+            </w:r>
+            <w:proofErr w:type="spellEnd"/>
+            <w:r>
+              <w:t>, worthy and right, with Your Holy Father, He sent the Comforter.</w:t>
+            </w:r>
+          </w:p>
         </w:tc>
         <w:tc>
           <w:tcPr>
@@ -891,6 +1791,42 @@
               </w:tabs>
               <w:ind w:left="196" w:hanging="196"/>
             </w:pPr>
+            <w:r>
+              <w:t>Holy, holy, holy;</w:t>
+            </w:r>
+          </w:p>
+          <w:p>
+            <w:pPr>
+              <w:tabs>
+                <w:tab w:val="left" w:pos="2040"/>
+              </w:tabs>
+              <w:ind w:left="196" w:hanging="196"/>
+            </w:pPr>
+            <w:r>
+              <w:t>Worthy and righteous,</w:t>
+            </w:r>
+          </w:p>
+          <w:p>
+            <w:pPr>
+              <w:tabs>
+                <w:tab w:val="left" w:pos="2040"/>
+              </w:tabs>
+              <w:ind w:left="196" w:hanging="196"/>
+            </w:pPr>
+            <w:r>
+              <w:t>With Your Holy Father;</w:t>
+            </w:r>
+          </w:p>
+          <w:p>
+            <w:pPr>
+              <w:tabs>
+                <w:tab w:val="left" w:pos="2040"/>
+              </w:tabs>
+              <w:ind w:left="196" w:hanging="196"/>
+            </w:pPr>
+            <w:r>
+              <w:t>He sent the Paraclete.</w:t>
+            </w:r>
           </w:p>
         </w:tc>
         <w:tc>
@@ -913,22 +1849,56 @@
             <w:pPr>
               <w:pStyle w:val="Coptic"/>
             </w:pPr>
+            <w:r>
+              <w:t>Ⲯⲉⲡⲓ ⲙ̀ⲡⲉⲛⲅⲉⲛⲟⲥ: ϧⲉⲛ ⲟⲩⲁⲗⲏⲑⲓⲛⲟⲛ: ⲁ̀ⲣⲉϩ ⲉ̀ⲣⲱⲟⲩ Ⲡⲁⲟ̄ⲥ̄: ⲁϥⲟⲩⲱⲣⲡ ⲙ̀ⲡⲓⲡⲁⲣⲁⲕⲗⲏⲧⲟⲛ.</w:t>
+            </w:r>
           </w:p>
         </w:tc>
         <w:tc>
           <w:tcPr>
             <w:tcW w:w="1242" w:type="pct"/>
           </w:tcPr>
-          <w:p/>
-        </w:tc>
-        <w:tc>
-          <w:tcPr>
-            <w:tcW w:w="1255" w:type="pct"/>
-          </w:tcPr>
-          <w:p>
-            <w:pPr>
-              <w:ind w:left="196" w:hanging="196"/>
-            </w:pPr>
+          <w:p>
+            <w:r>
+              <w:t>The rest of our race, guard them truly, O my Lord God, He sent the Comforter.</w:t>
+            </w:r>
+          </w:p>
+        </w:tc>
+        <w:tc>
+          <w:tcPr>
+            <w:tcW w:w="1255" w:type="pct"/>
+          </w:tcPr>
+          <w:p>
+            <w:pPr>
+              <w:ind w:left="196" w:hanging="196"/>
+            </w:pPr>
+            <w:r>
+              <w:t>Guard in truth</w:t>
+            </w:r>
+          </w:p>
+          <w:p>
+            <w:pPr>
+              <w:ind w:left="196" w:hanging="196"/>
+            </w:pPr>
+            <w:r>
+              <w:t>The rest of our race,</w:t>
+            </w:r>
+          </w:p>
+          <w:p>
+            <w:pPr>
+              <w:ind w:left="196" w:hanging="196"/>
+            </w:pPr>
+            <w:r>
+              <w:t>O my Lord God.</w:t>
+            </w:r>
+          </w:p>
+          <w:p>
+            <w:pPr>
+              <w:ind w:left="196" w:hanging="196"/>
+            </w:pPr>
+            <w:r>
+              <w:t>He sent the Paraclete.</w:t>
+            </w:r>
           </w:p>
         </w:tc>
         <w:tc>
@@ -954,22 +1924,77 @@
                 <w:rFonts w:eastAsia="Arial Unicode MS" w:cs="FreeSerifAvvaShenouda"/>
               </w:rPr>
             </w:pPr>
+            <w:r>
+              <w:rPr>
+                <w:rFonts w:eastAsia="Arial Unicode MS" w:cs="FreeSerifAvvaShenouda"/>
+              </w:rPr>
+              <w:t>Ⲱ Ⲡⲉⲛⲛⲏⲃ Ⲡⲭ̄ⲥ̄: ⲁ̀ⲣⲓⲫ̀ⲙⲉⲩⲓ̀ ⲙ̀ⲡⲓⲙⲁⲕⲁⲣⲓⲟⲥ: ⲡⲉⲛⲓⲱⲧ ⲁⲃⲃⲁ (..): ⲡⲓⲁⲣⲝⲏⲉ̀ⲡⲓⲥⲕⲟⲡⲟⲥ.</w:t>
+            </w:r>
           </w:p>
         </w:tc>
         <w:tc>
           <w:tcPr>
             <w:tcW w:w="1242" w:type="pct"/>
           </w:tcPr>
-          <w:p/>
-        </w:tc>
-        <w:tc>
-          <w:tcPr>
-            <w:tcW w:w="1255" w:type="pct"/>
-          </w:tcPr>
-          <w:p>
-            <w:pPr>
-              <w:ind w:left="196" w:hanging="196"/>
-            </w:pPr>
+          <w:p>
+            <w:r>
+              <w:t>O Christ our Master, remember the honored one, our father Abba (</w:t>
+            </w:r>
+            <w:proofErr w:type="gramStart"/>
+            <w:r>
+              <w:t>..)</w:t>
+            </w:r>
+            <w:proofErr w:type="gramEnd"/>
+            <w:r>
+              <w:t>, the Archbishop.</w:t>
+            </w:r>
+          </w:p>
+        </w:tc>
+        <w:tc>
+          <w:tcPr>
+            <w:tcW w:w="1255" w:type="pct"/>
+          </w:tcPr>
+          <w:p>
+            <w:pPr>
+              <w:ind w:left="196" w:hanging="196"/>
+            </w:pPr>
+            <w:r>
+              <w:t>O Christ, our Master,</w:t>
+            </w:r>
+          </w:p>
+          <w:p>
+            <w:pPr>
+              <w:ind w:left="196" w:hanging="196"/>
+            </w:pPr>
+            <w:r>
+              <w:t xml:space="preserve">Remembered our </w:t>
+            </w:r>
+            <w:proofErr w:type="spellStart"/>
+            <w:r>
+              <w:t>hon</w:t>
+            </w:r>
+            <w:bookmarkStart w:id="1" w:name="_GoBack"/>
+            <w:bookmarkEnd w:id="1"/>
+            <w:r>
+              <w:t>oured</w:t>
+            </w:r>
+            <w:proofErr w:type="spellEnd"/>
+          </w:p>
+          <w:p>
+            <w:pPr>
+              <w:ind w:left="196" w:hanging="196"/>
+            </w:pPr>
+            <w:r>
+              <w:t>Father, Abba _____</w:t>
+            </w:r>
+          </w:p>
+          <w:p>
+            <w:pPr>
+              <w:ind w:left="196" w:hanging="196"/>
+            </w:pPr>
+            <w:r>
+              <w:t>The Archbishop.</w:t>
+            </w:r>
           </w:p>
         </w:tc>
         <w:tc>
@@ -997,6 +2022,27 @@
     </w:sectPr>
   </w:body>
 </w:document>
+</file>
+
+<file path=word/comments.xml><?xml version="1.0" encoding="utf-8"?>
+<w:comments xmlns:wpc="http://schemas.microsoft.com/office/word/2010/wordprocessingCanvas" xmlns:mc="http://schemas.openxmlformats.org/markup-compatibility/2006" xmlns:o="urn:schemas-microsoft-com:office:office" xmlns:r="http://schemas.openxmlformats.org/officeDocument/2006/relationships" xmlns:m="http://schemas.openxmlformats.org/officeDocument/2006/math" xmlns:v="urn:schemas-microsoft-com:vml" xmlns:wp14="http://schemas.microsoft.com/office/word/2010/wordprocessingDrawing" xmlns:wp="http://schemas.openxmlformats.org/drawingml/2006/wordprocessingDrawing" xmlns:w10="urn:schemas-microsoft-com:office:word" xmlns:w="http://schemas.openxmlformats.org/wordprocessingml/2006/main" xmlns:w14="http://schemas.microsoft.com/office/word/2010/wordml" xmlns:wpg="http://schemas.microsoft.com/office/word/2010/wordprocessingGroup" xmlns:wpi="http://schemas.microsoft.com/office/word/2010/wordprocessingInk" xmlns:wne="http://schemas.microsoft.com/office/word/2006/wordml" xmlns:wps="http://schemas.microsoft.com/office/word/2010/wordprocessingShape" mc:Ignorable="w14 wp14">
+  <w:comment w:id="0" w:author="Windows User" w:date="2015-07-06T12:48:00Z" w:initials="WU">
+    <w:p>
+      <w:pPr>
+        <w:pStyle w:val="CommentText"/>
+      </w:pPr>
+      <w:r>
+        <w:rPr>
+          <w:rStyle w:val="CommentReference"/>
+        </w:rPr>
+        <w:annotationRef/>
+      </w:r>
+      <w:r>
+        <w:t>Authority, or reign?</w:t>
+      </w:r>
+    </w:p>
+  </w:comment>
+</w:comments>
 </file>
 
 <file path=word/endnotes.xml><?xml version="1.0" encoding="utf-8"?>
@@ -1937,7 +2983,7 @@
 </file>
 
 <file path=customXml/itemProps1.xml><?xml version="1.0" encoding="utf-8"?>
-<ds:datastoreItem xmlns:ds="http://schemas.openxmlformats.org/officeDocument/2006/customXml" ds:itemID="{98E82A5F-9820-4127-B471-296149F38321}">
+<ds:datastoreItem xmlns:ds="http://schemas.openxmlformats.org/officeDocument/2006/customXml" ds:itemID="{1AC46971-22A4-41DE-84D4-303A3E89DBF0}">
   <ds:schemaRefs>
     <ds:schemaRef ds:uri="http://schemas.openxmlformats.org/officeDocument/2006/bibliography"/>
   </ds:schemaRefs>

</xml_diff>